<commit_message>
add more to User Interface Design and Implementation in report 3
</commit_message>
<xml_diff>
--- a/FINAL REPORT.docx
+++ b/FINAL REPORT.docx
@@ -5172,6 +5172,8 @@
         <w:spacing w:after="0" w:line="276" w:lineRule="auto"/>
         <w:rPr>
           <w:rFonts w:ascii="Corbel" w:eastAsia="Times New Roman" w:hAnsi="Corbel" w:cs="Segoe UI"/>
+          <w:b/>
+          <w:bCs/>
           <w:color w:val="24292E"/>
           <w:sz w:val="24"/>
           <w:szCs w:val="24"/>
@@ -5283,6 +5285,178 @@
           <w:szCs w:val="24"/>
         </w:rPr>
         <w:t>8</w:t>
+      </w:r>
+    </w:p>
+    <w:p>
+      <w:pPr>
+        <w:spacing w:after="0" w:line="276" w:lineRule="auto"/>
+        <w:rPr>
+          <w:rFonts w:ascii="Corbel" w:eastAsia="Times New Roman" w:hAnsi="Corbel" w:cs="Segoe UI"/>
+          <w:b/>
+          <w:color w:val="24292E"/>
+          <w:sz w:val="24"/>
+          <w:szCs w:val="24"/>
+        </w:rPr>
+      </w:pPr>
+      <w:r>
+        <w:rPr>
+          <w:rFonts w:ascii="Corbel" w:eastAsia="Times New Roman" w:hAnsi="Corbel" w:cs="Segoe UI"/>
+          <w:b/>
+          <w:color w:val="0070C0"/>
+          <w:sz w:val="24"/>
+          <w:szCs w:val="24"/>
+        </w:rPr>
+        <w:t>Test Cases</w:t>
+      </w:r>
+      <w:r>
+        <w:rPr>
+          <w:rFonts w:ascii="Corbel" w:eastAsia="Times New Roman" w:hAnsi="Corbel" w:cs="Segoe UI"/>
+          <w:b/>
+          <w:color w:val="24292E"/>
+          <w:sz w:val="24"/>
+          <w:szCs w:val="24"/>
+        </w:rPr>
+        <w:tab/>
+        <w:t>.</w:t>
+      </w:r>
+      <w:r>
+        <w:rPr>
+          <w:rFonts w:ascii="Corbel" w:eastAsia="Times New Roman" w:hAnsi="Corbel" w:cs="Segoe UI"/>
+          <w:b/>
+          <w:color w:val="24292E"/>
+          <w:sz w:val="24"/>
+          <w:szCs w:val="24"/>
+        </w:rPr>
+        <w:tab/>
+        <w:t>.</w:t>
+      </w:r>
+      <w:r>
+        <w:rPr>
+          <w:rFonts w:ascii="Corbel" w:eastAsia="Times New Roman" w:hAnsi="Corbel" w:cs="Segoe UI"/>
+          <w:b/>
+          <w:color w:val="24292E"/>
+          <w:sz w:val="24"/>
+          <w:szCs w:val="24"/>
+        </w:rPr>
+        <w:tab/>
+        <w:t>.</w:t>
+      </w:r>
+      <w:r>
+        <w:rPr>
+          <w:rFonts w:ascii="Corbel" w:eastAsia="Times New Roman" w:hAnsi="Corbel" w:cs="Segoe UI"/>
+          <w:b/>
+          <w:color w:val="24292E"/>
+          <w:sz w:val="24"/>
+          <w:szCs w:val="24"/>
+        </w:rPr>
+        <w:tab/>
+        <w:t>.</w:t>
+      </w:r>
+      <w:r>
+        <w:rPr>
+          <w:rFonts w:ascii="Corbel" w:eastAsia="Times New Roman" w:hAnsi="Corbel" w:cs="Segoe UI"/>
+          <w:b/>
+          <w:color w:val="24292E"/>
+          <w:sz w:val="24"/>
+          <w:szCs w:val="24"/>
+        </w:rPr>
+        <w:tab/>
+        <w:t>.</w:t>
+      </w:r>
+      <w:r>
+        <w:rPr>
+          <w:rFonts w:ascii="Corbel" w:eastAsia="Times New Roman" w:hAnsi="Corbel" w:cs="Segoe UI"/>
+          <w:b/>
+          <w:color w:val="24292E"/>
+          <w:sz w:val="24"/>
+          <w:szCs w:val="24"/>
+        </w:rPr>
+        <w:tab/>
+        <w:t>.</w:t>
+      </w:r>
+      <w:r>
+        <w:rPr>
+          <w:rFonts w:ascii="Corbel" w:eastAsia="Times New Roman" w:hAnsi="Corbel" w:cs="Segoe UI"/>
+          <w:b/>
+          <w:color w:val="24292E"/>
+          <w:sz w:val="24"/>
+          <w:szCs w:val="24"/>
+        </w:rPr>
+        <w:tab/>
+        <w:t>.</w:t>
+      </w:r>
+      <w:r>
+        <w:rPr>
+          <w:rFonts w:ascii="Corbel" w:eastAsia="Times New Roman" w:hAnsi="Corbel" w:cs="Segoe UI"/>
+          <w:b/>
+          <w:color w:val="24292E"/>
+          <w:sz w:val="24"/>
+          <w:szCs w:val="24"/>
+        </w:rPr>
+        <w:tab/>
+        <w:t>.</w:t>
+      </w:r>
+      <w:r>
+        <w:rPr>
+          <w:rFonts w:ascii="Corbel" w:eastAsia="Times New Roman" w:hAnsi="Corbel" w:cs="Segoe UI"/>
+          <w:b/>
+          <w:color w:val="24292E"/>
+          <w:sz w:val="24"/>
+          <w:szCs w:val="24"/>
+        </w:rPr>
+        <w:tab/>
+        <w:t>.</w:t>
+      </w:r>
+      <w:r>
+        <w:rPr>
+          <w:rFonts w:ascii="Corbel" w:eastAsia="Times New Roman" w:hAnsi="Corbel" w:cs="Segoe UI"/>
+          <w:b/>
+          <w:color w:val="24292E"/>
+          <w:sz w:val="24"/>
+          <w:szCs w:val="24"/>
+        </w:rPr>
+        <w:tab/>
+        <w:t>.</w:t>
+      </w:r>
+      <w:r>
+        <w:rPr>
+          <w:rFonts w:ascii="Corbel" w:eastAsia="Times New Roman" w:hAnsi="Corbel" w:cs="Segoe UI"/>
+          <w:b/>
+          <w:color w:val="24292E"/>
+          <w:sz w:val="24"/>
+          <w:szCs w:val="24"/>
+        </w:rPr>
+        <w:tab/>
+      </w:r>
+      <w:r>
+        <w:rPr>
+          <w:rFonts w:ascii="Corbel" w:eastAsia="Times New Roman" w:hAnsi="Corbel" w:cs="Segoe UI"/>
+          <w:b/>
+          <w:color w:val="24292E"/>
+          <w:sz w:val="24"/>
+          <w:szCs w:val="24"/>
+        </w:rPr>
+        <w:t xml:space="preserve">. </w:t>
+      </w:r>
+      <w:r>
+        <w:rPr>
+          <w:rFonts w:ascii="Corbel" w:eastAsia="Times New Roman" w:hAnsi="Corbel" w:cs="Segoe UI"/>
+          <w:b/>
+          <w:color w:val="24292E"/>
+          <w:sz w:val="24"/>
+          <w:szCs w:val="24"/>
+        </w:rPr>
+        <w:t>4</w:t>
+      </w:r>
+      <w:r>
+        <w:rPr>
+          <w:rFonts w:ascii="Corbel" w:eastAsia="Times New Roman" w:hAnsi="Corbel" w:cs="Segoe UI"/>
+          <w:b/>
+          <w:color w:val="24292E"/>
+          <w:sz w:val="24"/>
+          <w:szCs w:val="24"/>
+        </w:rPr>
+        <w:t>4</w:t>
       </w:r>
     </w:p>
     <w:p>
@@ -5401,7 +5575,7 @@
           <w:sz w:val="24"/>
           <w:szCs w:val="24"/>
         </w:rPr>
-        <w:t xml:space="preserve"> 43</w:t>
+        <w:t xml:space="preserve"> 4</w:t>
       </w:r>
       <w:r>
         <w:rPr>
@@ -5412,6 +5586,17 @@
           <w:sz w:val="24"/>
           <w:szCs w:val="24"/>
         </w:rPr>
+        <w:t>4</w:t>
+      </w:r>
+      <w:r>
+        <w:rPr>
+          <w:rFonts w:ascii="Corbel" w:eastAsia="Times New Roman" w:hAnsi="Corbel" w:cs="Segoe UI"/>
+          <w:b/>
+          <w:bCs/>
+          <w:color w:val="24292E"/>
+          <w:sz w:val="24"/>
+          <w:szCs w:val="24"/>
+        </w:rPr>
         <w:tab/>
       </w:r>
     </w:p>
@@ -5420,6 +5605,8 @@
         <w:spacing w:after="0" w:line="276" w:lineRule="auto"/>
         <w:rPr>
           <w:rFonts w:ascii="Corbel" w:eastAsia="Times New Roman" w:hAnsi="Corbel" w:cs="Segoe UI"/>
+          <w:b/>
+          <w:bCs/>
           <w:color w:val="24292E"/>
           <w:sz w:val="24"/>
           <w:szCs w:val="24"/>
@@ -5543,7 +5730,18 @@
           <w:sz w:val="24"/>
           <w:szCs w:val="24"/>
         </w:rPr>
-        <w:t xml:space="preserve"> 44</w:t>
+        <w:t xml:space="preserve"> 4</w:t>
+      </w:r>
+      <w:r>
+        <w:rPr>
+          <w:rFonts w:ascii="Corbel" w:eastAsia="Times New Roman" w:hAnsi="Corbel" w:cs="Segoe UI"/>
+          <w:b/>
+          <w:bCs/>
+          <w:color w:val="24292E"/>
+          <w:sz w:val="24"/>
+          <w:szCs w:val="24"/>
+        </w:rPr>
+        <w:t>5</w:t>
       </w:r>
     </w:p>
     <w:p>
@@ -5568,7 +5766,29 @@
             <w:sz w:val="24"/>
             <w:szCs w:val="24"/>
           </w:rPr>
-          <w:t>References</w:t>
+          <w:t>Re</w:t>
+        </w:r>
+        <w:r>
+          <w:rPr>
+            <w:rFonts w:ascii="Corbel" w:eastAsia="Times New Roman" w:hAnsi="Corbel" w:cs="Segoe UI"/>
+            <w:b/>
+            <w:bCs/>
+            <w:color w:val="0070C0"/>
+            <w:sz w:val="24"/>
+            <w:szCs w:val="24"/>
+          </w:rPr>
+          <w:t>fe</w:t>
+        </w:r>
+        <w:r>
+          <w:rPr>
+            <w:rFonts w:ascii="Corbel" w:eastAsia="Times New Roman" w:hAnsi="Corbel" w:cs="Segoe UI"/>
+            <w:b/>
+            <w:bCs/>
+            <w:color w:val="0366D6"/>
+            <w:sz w:val="24"/>
+            <w:szCs w:val="24"/>
+          </w:rPr>
+          <w:t>rences</w:t>
         </w:r>
       </w:hyperlink>
       <w:r>
@@ -5712,7 +5932,18 @@
           <w:sz w:val="24"/>
           <w:szCs w:val="24"/>
         </w:rPr>
-        <w:t xml:space="preserve"> 45</w:t>
+        <w:t xml:space="preserve"> 4</w:t>
+      </w:r>
+      <w:r>
+        <w:rPr>
+          <w:rFonts w:ascii="Corbel" w:eastAsia="Times New Roman" w:hAnsi="Corbel" w:cs="Segoe UI"/>
+          <w:b/>
+          <w:bCs/>
+          <w:color w:val="24292E"/>
+          <w:sz w:val="24"/>
+          <w:szCs w:val="24"/>
+        </w:rPr>
+        <w:t>7</w:t>
       </w:r>
     </w:p>
     <w:p>
@@ -26939,10 +27170,7 @@
           <w:shd w:val="clear" w:color="auto" w:fill="FFFFFF"/>
         </w:rPr>
       </w:pPr>
-    </w:p>
-    <w:p>
-      <w:pPr>
-        <w:spacing w:after="0" w:line="360" w:lineRule="auto"/>
+      <w:r>
         <w:rPr>
           <w:rFonts w:ascii="Corbel" w:hAnsi="Corbel" w:cs="Segoe UI"/>
           <w:b/>
@@ -26951,11 +27179,10 @@
           <w:sz w:val="24"/>
           <w:shd w:val="clear" w:color="auto" w:fill="FFFFFF"/>
         </w:rPr>
-      </w:pPr>
-    </w:p>
-    <w:p>
-      <w:pPr>
-        <w:spacing w:after="0" w:line="360" w:lineRule="auto"/>
+        <w:lastRenderedPageBreak/>
+        <w:t>Valet:</w:t>
+      </w:r>
+      <w:r>
         <w:rPr>
           <w:rFonts w:ascii="Corbel" w:hAnsi="Corbel" w:cs="Segoe UI"/>
           <w:b/>
@@ -26964,161 +27191,8 @@
           <w:sz w:val="24"/>
           <w:shd w:val="clear" w:color="auto" w:fill="FFFFFF"/>
         </w:rPr>
-      </w:pPr>
-    </w:p>
-    <w:p>
-      <w:pPr>
-        <w:spacing w:after="0" w:line="360" w:lineRule="auto"/>
-        <w:rPr>
-          <w:rFonts w:ascii="Corbel" w:hAnsi="Corbel" w:cs="Segoe UI"/>
-          <w:b/>
-          <w:i/>
-          <w:color w:val="24292E"/>
-          <w:sz w:val="24"/>
-          <w:shd w:val="clear" w:color="auto" w:fill="FFFFFF"/>
-        </w:rPr>
-      </w:pPr>
-    </w:p>
-    <w:p>
-      <w:pPr>
-        <w:spacing w:after="0" w:line="360" w:lineRule="auto"/>
-        <w:rPr>
-          <w:rFonts w:ascii="Corbel" w:hAnsi="Corbel" w:cs="Segoe UI"/>
-          <w:b/>
-          <w:i/>
-          <w:color w:val="24292E"/>
-          <w:sz w:val="24"/>
-          <w:shd w:val="clear" w:color="auto" w:fill="FFFFFF"/>
-        </w:rPr>
-      </w:pPr>
-    </w:p>
-    <w:p>
-      <w:pPr>
-        <w:spacing w:after="0" w:line="360" w:lineRule="auto"/>
-        <w:rPr>
-          <w:rFonts w:ascii="Corbel" w:hAnsi="Corbel" w:cs="Segoe UI"/>
-          <w:b/>
-          <w:i/>
-          <w:color w:val="24292E"/>
-          <w:sz w:val="24"/>
-          <w:shd w:val="clear" w:color="auto" w:fill="FFFFFF"/>
-        </w:rPr>
-      </w:pPr>
-    </w:p>
-    <w:p>
-      <w:pPr>
-        <w:spacing w:after="0" w:line="360" w:lineRule="auto"/>
-        <w:rPr>
-          <w:rFonts w:ascii="Corbel" w:hAnsi="Corbel" w:cs="Segoe UI"/>
-          <w:b/>
-          <w:i/>
-          <w:color w:val="24292E"/>
-          <w:sz w:val="24"/>
-          <w:shd w:val="clear" w:color="auto" w:fill="FFFFFF"/>
-        </w:rPr>
-      </w:pPr>
-    </w:p>
-    <w:p>
-      <w:pPr>
-        <w:spacing w:after="0" w:line="360" w:lineRule="auto"/>
-        <w:rPr>
-          <w:rFonts w:ascii="Corbel" w:hAnsi="Corbel" w:cs="Segoe UI"/>
-          <w:b/>
-          <w:i/>
-          <w:color w:val="24292E"/>
-          <w:sz w:val="24"/>
-          <w:shd w:val="clear" w:color="auto" w:fill="FFFFFF"/>
-        </w:rPr>
-      </w:pPr>
-    </w:p>
-    <w:p>
-      <w:pPr>
-        <w:spacing w:after="0" w:line="360" w:lineRule="auto"/>
-        <w:rPr>
-          <w:rFonts w:ascii="Corbel" w:hAnsi="Corbel" w:cs="Segoe UI"/>
-          <w:b/>
-          <w:i/>
-          <w:color w:val="24292E"/>
-          <w:sz w:val="24"/>
-          <w:shd w:val="clear" w:color="auto" w:fill="FFFFFF"/>
-        </w:rPr>
-      </w:pPr>
-    </w:p>
-    <w:p>
-      <w:pPr>
-        <w:spacing w:after="0" w:line="360" w:lineRule="auto"/>
-        <w:rPr>
-          <w:rFonts w:ascii="Corbel" w:hAnsi="Corbel" w:cs="Segoe UI"/>
-          <w:b/>
-          <w:i/>
-          <w:color w:val="24292E"/>
-          <w:sz w:val="24"/>
-          <w:shd w:val="clear" w:color="auto" w:fill="FFFFFF"/>
-        </w:rPr>
-      </w:pPr>
-    </w:p>
-    <w:p>
-      <w:pPr>
-        <w:spacing w:after="0" w:line="360" w:lineRule="auto"/>
-        <w:rPr>
-          <w:rFonts w:ascii="Corbel" w:hAnsi="Corbel" w:cs="Segoe UI"/>
-          <w:b/>
-          <w:i/>
-          <w:color w:val="24292E"/>
-          <w:sz w:val="24"/>
-          <w:shd w:val="clear" w:color="auto" w:fill="FFFFFF"/>
-        </w:rPr>
-      </w:pPr>
-    </w:p>
-    <w:p>
-      <w:pPr>
-        <w:spacing w:after="0" w:line="360" w:lineRule="auto"/>
-        <w:rPr>
-          <w:rFonts w:ascii="Corbel" w:hAnsi="Corbel" w:cs="Segoe UI"/>
-          <w:b/>
-          <w:i/>
-          <w:color w:val="24292E"/>
-          <w:sz w:val="24"/>
-          <w:shd w:val="clear" w:color="auto" w:fill="FFFFFF"/>
-        </w:rPr>
-      </w:pPr>
-    </w:p>
-    <w:p>
-      <w:pPr>
-        <w:spacing w:after="0" w:line="360" w:lineRule="auto"/>
-        <w:rPr>
-          <w:rFonts w:ascii="Corbel" w:hAnsi="Corbel" w:cs="Segoe UI"/>
-          <w:b/>
-          <w:i/>
-          <w:color w:val="24292E"/>
-          <w:sz w:val="24"/>
-          <w:shd w:val="clear" w:color="auto" w:fill="FFFFFF"/>
-        </w:rPr>
-      </w:pPr>
-      <w:r>
-        <w:rPr>
-          <w:rFonts w:ascii="Corbel" w:hAnsi="Corbel" w:cs="Segoe UI"/>
-          <w:b/>
-          <w:i/>
-          <w:color w:val="24292E"/>
-          <w:sz w:val="24"/>
-          <w:shd w:val="clear" w:color="auto" w:fill="FFFFFF"/>
-        </w:rPr>
-        <w:t>Valet:</w:t>
-      </w:r>
-    </w:p>
-    <w:p>
-      <w:pPr>
-        <w:spacing w:after="0" w:line="360" w:lineRule="auto"/>
-        <w:rPr>
-          <w:rFonts w:ascii="Corbel" w:hAnsi="Corbel" w:cs="Segoe UI"/>
-          <w:b/>
-          <w:i/>
-          <w:color w:val="24292E"/>
-          <w:sz w:val="24"/>
-          <w:shd w:val="clear" w:color="auto" w:fill="FFFFFF"/>
-        </w:rPr>
-      </w:pPr>
+        <w:t xml:space="preserve"> </w:t>
+      </w:r>
       <w:r>
         <w:rPr>
           <w:rFonts w:ascii="Corbel" w:hAnsi="Corbel" w:cs="Segoe UI"/>
@@ -27302,6 +27376,32 @@
           <w:szCs w:val="24"/>
         </w:rPr>
       </w:pPr>
+    </w:p>
+    <w:p>
+      <w:pPr>
+        <w:spacing w:after="0" w:line="360" w:lineRule="auto"/>
+        <w:rPr>
+          <w:rFonts w:ascii="Corbel" w:hAnsi="Corbel"/>
+          <w:b/>
+          <w:i/>
+          <w:color w:val="000000" w:themeColor="text1"/>
+          <w:sz w:val="24"/>
+          <w:szCs w:val="24"/>
+        </w:rPr>
+      </w:pPr>
+    </w:p>
+    <w:p>
+      <w:pPr>
+        <w:spacing w:after="0" w:line="360" w:lineRule="auto"/>
+        <w:rPr>
+          <w:rFonts w:ascii="Corbel" w:hAnsi="Corbel"/>
+          <w:b/>
+          <w:i/>
+          <w:color w:val="000000" w:themeColor="text1"/>
+          <w:sz w:val="24"/>
+          <w:szCs w:val="24"/>
+        </w:rPr>
+      </w:pPr>
       <w:r>
         <w:rPr>
           <w:rFonts w:ascii="Corbel" w:hAnsi="Corbel"/>
@@ -27438,7 +27538,6 @@
         <w:spacing w:after="0" w:line="360" w:lineRule="auto"/>
         <w:rPr>
           <w:rFonts w:ascii="Corbel" w:hAnsi="Corbel"/>
-          <w:b/>
           <w:i/>
           <w:noProof/>
           <w:color w:val="000000" w:themeColor="text1"/>
@@ -27449,7 +27548,6 @@
       <w:r>
         <w:rPr>
           <w:rFonts w:ascii="Corbel" w:hAnsi="Corbel"/>
-          <w:b/>
           <w:i/>
           <w:noProof/>
           <w:color w:val="000000" w:themeColor="text1"/>
@@ -27462,7 +27560,6 @@
       <w:r>
         <w:rPr>
           <w:rFonts w:ascii="Corbel" w:hAnsi="Corbel"/>
-          <w:b/>
           <w:i/>
           <w:noProof/>
           <w:color w:val="000000" w:themeColor="text1"/>
@@ -27474,7 +27571,6 @@
       <w:r>
         <w:rPr>
           <w:rFonts w:ascii="Corbel" w:hAnsi="Corbel"/>
-          <w:b/>
           <w:i/>
           <w:noProof/>
           <w:color w:val="000000" w:themeColor="text1"/>
@@ -27486,7 +27582,6 @@
       <w:r>
         <w:rPr>
           <w:rFonts w:ascii="Corbel" w:hAnsi="Corbel"/>
-          <w:b/>
           <w:i/>
           <w:noProof/>
           <w:color w:val="000000" w:themeColor="text1"/>
@@ -27679,7 +27774,7 @@
           <w:szCs w:val="24"/>
         </w:rPr>
         <w:lastRenderedPageBreak/>
-        <w:t xml:space="preserve">It then </w:t>
+        <w:t>Voice-Functionality</w:t>
       </w:r>
       <w:r>
         <w:rPr>
@@ -27691,7 +27786,7 @@
           <w:sz w:val="24"/>
           <w:szCs w:val="24"/>
         </w:rPr>
-        <w:t xml:space="preserve">gives the user step-by-by </w:t>
+        <w:t>(Using the Near Case)</w:t>
       </w:r>
       <w:r>
         <w:rPr>
@@ -27703,9 +27798,12 @@
           <w:sz w:val="24"/>
           <w:szCs w:val="24"/>
         </w:rPr>
-        <w:t xml:space="preserve">directions to the parking space </w:t>
-      </w:r>
-      <w:r>
+        <w:t xml:space="preserve">: </w:t>
+      </w:r>
+    </w:p>
+    <w:p>
+      <w:pPr>
+        <w:spacing w:after="0" w:line="360" w:lineRule="auto"/>
         <w:rPr>
           <w:rFonts w:ascii="Corbel" w:hAnsi="Corbel"/>
           <w:b/>
@@ -27715,19 +27813,17 @@
           <w:sz w:val="24"/>
           <w:szCs w:val="24"/>
         </w:rPr>
-        <w:t>all the way up until the user is parked at the parking spot</w:t>
-      </w:r>
-      <w:r>
-        <w:rPr>
-          <w:rFonts w:ascii="Corbel" w:hAnsi="Corbel"/>
-          <w:b/>
+      </w:pPr>
+      <w:r>
+        <w:rPr>
+          <w:rFonts w:ascii="Corbel" w:hAnsi="Corbel"/>
           <w:i/>
           <w:noProof/>
           <w:color w:val="000000" w:themeColor="text1"/>
           <w:sz w:val="24"/>
           <w:szCs w:val="24"/>
         </w:rPr>
-        <w:t xml:space="preserve"> using google maps</w:t>
+        <w:t>The user can also, when at the main front page, tap the app logo to speak to the app and say the building where they wish to park nearby so that the app can find them a parking spot.</w:t>
       </w:r>
       <w:r>
         <w:rPr>
@@ -27739,7 +27835,247 @@
           <w:sz w:val="24"/>
           <w:szCs w:val="24"/>
         </w:rPr>
-        <w:t>.</w:t>
+        <w:drawing>
+          <wp:inline distT="0" distB="0" distL="0" distR="0">
+            <wp:extent cx="5924550" cy="5562600"/>
+            <wp:effectExtent l="0" t="0" r="0" b="0"/>
+            <wp:docPr id="25" name="Picture 25"/>
+            <wp:cNvGraphicFramePr>
+              <a:graphicFrameLocks xmlns:a="http://schemas.openxmlformats.org/drawingml/2006/main" noChangeAspect="1"/>
+            </wp:cNvGraphicFramePr>
+            <a:graphic xmlns:a="http://schemas.openxmlformats.org/drawingml/2006/main">
+              <a:graphicData uri="http://schemas.openxmlformats.org/drawingml/2006/picture">
+                <pic:pic xmlns:pic="http://schemas.openxmlformats.org/drawingml/2006/picture">
+                  <pic:nvPicPr>
+                    <pic:cNvPr id="0" name="Picture 1"/>
+                    <pic:cNvPicPr>
+                      <a:picLocks noChangeAspect="1" noChangeArrowheads="1"/>
+                    </pic:cNvPicPr>
+                  </pic:nvPicPr>
+                  <pic:blipFill>
+                    <a:blip r:embed="rId75" cstate="print">
+                      <a:extLst>
+                        <a:ext uri="{28A0092B-C50C-407E-A947-70E740481C1C}">
+                          <a14:useLocalDpi xmlns:a14="http://schemas.microsoft.com/office/drawing/2010/main" val="0"/>
+                        </a:ext>
+                      </a:extLst>
+                    </a:blip>
+                    <a:srcRect/>
+                    <a:stretch>
+                      <a:fillRect/>
+                    </a:stretch>
+                  </pic:blipFill>
+                  <pic:spPr bwMode="auto">
+                    <a:xfrm>
+                      <a:off x="0" y="0"/>
+                      <a:ext cx="5924550" cy="5562600"/>
+                    </a:xfrm>
+                    <a:prstGeom prst="rect">
+                      <a:avLst/>
+                    </a:prstGeom>
+                    <a:noFill/>
+                    <a:ln>
+                      <a:noFill/>
+                    </a:ln>
+                  </pic:spPr>
+                </pic:pic>
+              </a:graphicData>
+            </a:graphic>
+          </wp:inline>
+        </w:drawing>
+      </w:r>
+    </w:p>
+    <w:p>
+      <w:pPr>
+        <w:spacing w:after="0" w:line="360" w:lineRule="auto"/>
+        <w:rPr>
+          <w:rFonts w:ascii="Corbel" w:hAnsi="Corbel"/>
+          <w:b/>
+          <w:i/>
+          <w:noProof/>
+          <w:color w:val="000000" w:themeColor="text1"/>
+          <w:sz w:val="24"/>
+          <w:szCs w:val="24"/>
+        </w:rPr>
+      </w:pPr>
+    </w:p>
+    <w:p>
+      <w:pPr>
+        <w:spacing w:after="0" w:line="360" w:lineRule="auto"/>
+        <w:rPr>
+          <w:rFonts w:ascii="Corbel" w:hAnsi="Corbel"/>
+          <w:b/>
+          <w:i/>
+          <w:noProof/>
+          <w:color w:val="000000" w:themeColor="text1"/>
+          <w:sz w:val="24"/>
+          <w:szCs w:val="24"/>
+        </w:rPr>
+      </w:pPr>
+    </w:p>
+    <w:p>
+      <w:pPr>
+        <w:spacing w:after="0" w:line="360" w:lineRule="auto"/>
+        <w:rPr>
+          <w:rFonts w:ascii="Corbel" w:hAnsi="Corbel"/>
+          <w:b/>
+          <w:i/>
+          <w:noProof/>
+          <w:color w:val="000000" w:themeColor="text1"/>
+          <w:sz w:val="24"/>
+          <w:szCs w:val="24"/>
+        </w:rPr>
+      </w:pPr>
+    </w:p>
+    <w:p>
+      <w:pPr>
+        <w:spacing w:after="0" w:line="360" w:lineRule="auto"/>
+        <w:rPr>
+          <w:rFonts w:ascii="Corbel" w:hAnsi="Corbel"/>
+          <w:b/>
+          <w:i/>
+          <w:noProof/>
+          <w:color w:val="000000" w:themeColor="text1"/>
+          <w:sz w:val="24"/>
+          <w:szCs w:val="24"/>
+        </w:rPr>
+      </w:pPr>
+    </w:p>
+    <w:p>
+      <w:pPr>
+        <w:spacing w:after="0" w:line="360" w:lineRule="auto"/>
+        <w:rPr>
+          <w:rFonts w:ascii="Corbel" w:hAnsi="Corbel"/>
+          <w:b/>
+          <w:i/>
+          <w:noProof/>
+          <w:color w:val="000000" w:themeColor="text1"/>
+          <w:sz w:val="24"/>
+          <w:szCs w:val="24"/>
+        </w:rPr>
+      </w:pPr>
+    </w:p>
+    <w:p>
+      <w:pPr>
+        <w:spacing w:after="0" w:line="360" w:lineRule="auto"/>
+        <w:rPr>
+          <w:rFonts w:ascii="Corbel" w:hAnsi="Corbel"/>
+          <w:b/>
+          <w:i/>
+          <w:noProof/>
+          <w:color w:val="000000" w:themeColor="text1"/>
+          <w:sz w:val="24"/>
+          <w:szCs w:val="24"/>
+        </w:rPr>
+      </w:pPr>
+      <w:r>
+        <w:rPr>
+          <w:rFonts w:ascii="Corbel" w:hAnsi="Corbel"/>
+          <w:b/>
+          <w:i/>
+          <w:noProof/>
+          <w:color w:val="000000" w:themeColor="text1"/>
+          <w:sz w:val="24"/>
+          <w:szCs w:val="24"/>
+        </w:rPr>
+        <w:lastRenderedPageBreak/>
+        <w:t xml:space="preserve">Using </w:t>
+      </w:r>
+      <w:r>
+        <w:rPr>
+          <w:rFonts w:ascii="Corbel" w:hAnsi="Corbel"/>
+          <w:b/>
+          <w:i/>
+          <w:noProof/>
+          <w:color w:val="000000" w:themeColor="text1"/>
+          <w:sz w:val="24"/>
+          <w:szCs w:val="24"/>
+        </w:rPr>
+        <w:t xml:space="preserve">the </w:t>
+      </w:r>
+      <w:r>
+        <w:rPr>
+          <w:rFonts w:ascii="Corbel" w:hAnsi="Corbel"/>
+          <w:b/>
+          <w:i/>
+          <w:noProof/>
+          <w:color w:val="000000" w:themeColor="text1"/>
+          <w:sz w:val="24"/>
+          <w:szCs w:val="24"/>
+        </w:rPr>
+        <w:t>google maps</w:t>
+      </w:r>
+      <w:r>
+        <w:rPr>
+          <w:rFonts w:ascii="Corbel" w:hAnsi="Corbel"/>
+          <w:b/>
+          <w:i/>
+          <w:noProof/>
+          <w:color w:val="000000" w:themeColor="text1"/>
+          <w:sz w:val="24"/>
+          <w:szCs w:val="24"/>
+        </w:rPr>
+        <w:t xml:space="preserve"> app</w:t>
+      </w:r>
+      <w:r>
+        <w:rPr>
+          <w:rFonts w:ascii="Corbel" w:hAnsi="Corbel"/>
+          <w:b/>
+          <w:i/>
+          <w:noProof/>
+          <w:color w:val="000000" w:themeColor="text1"/>
+          <w:sz w:val="24"/>
+          <w:szCs w:val="24"/>
+        </w:rPr>
+        <w:t>, i</w:t>
+      </w:r>
+      <w:r>
+        <w:rPr>
+          <w:rFonts w:ascii="Corbel" w:hAnsi="Corbel"/>
+          <w:b/>
+          <w:i/>
+          <w:noProof/>
+          <w:color w:val="000000" w:themeColor="text1"/>
+          <w:sz w:val="24"/>
+          <w:szCs w:val="24"/>
+        </w:rPr>
+        <w:t xml:space="preserve">t then </w:t>
+      </w:r>
+      <w:r>
+        <w:rPr>
+          <w:rFonts w:ascii="Corbel" w:hAnsi="Corbel"/>
+          <w:b/>
+          <w:i/>
+          <w:noProof/>
+          <w:color w:val="000000" w:themeColor="text1"/>
+          <w:sz w:val="24"/>
+          <w:szCs w:val="24"/>
+        </w:rPr>
+        <w:t xml:space="preserve">gives the user step-by-by </w:t>
+      </w:r>
+      <w:r>
+        <w:rPr>
+          <w:rFonts w:ascii="Corbel" w:hAnsi="Corbel"/>
+          <w:b/>
+          <w:i/>
+          <w:noProof/>
+          <w:color w:val="000000" w:themeColor="text1"/>
+          <w:sz w:val="24"/>
+          <w:szCs w:val="24"/>
+        </w:rPr>
+        <w:t xml:space="preserve">directions to the parking space </w:t>
+      </w:r>
+      <w:r>
+        <w:rPr>
+          <w:rFonts w:ascii="Corbel" w:hAnsi="Corbel"/>
+          <w:b/>
+          <w:i/>
+          <w:noProof/>
+          <w:color w:val="000000" w:themeColor="text1"/>
+          <w:sz w:val="24"/>
+          <w:szCs w:val="24"/>
+        </w:rPr>
+        <w:t>all the way up until the user is parked at the parking spot.</w:t>
       </w:r>
       <w:r>
         <w:rPr>
@@ -27781,7 +28117,7 @@
                     </pic:cNvPicPr>
                   </pic:nvPicPr>
                   <pic:blipFill>
-                    <a:blip r:embed="rId75" cstate="print">
+                    <a:blip r:embed="rId76" cstate="print">
                       <a:extLst>
                         <a:ext uri="{28A0092B-C50C-407E-A947-70E740481C1C}">
                           <a14:useLocalDpi xmlns:a14="http://schemas.microsoft.com/office/drawing/2010/main" val="0"/>
@@ -27817,6 +28153,78 @@
       <w:pPr>
         <w:spacing w:after="0" w:line="360" w:lineRule="auto"/>
         <w:rPr>
+          <w:rFonts w:ascii="Corbel" w:hAnsi="Corbel"/>
+          <w:b/>
+          <w:sz w:val="32"/>
+          <w:szCs w:val="27"/>
+          <w:u w:val="single"/>
+        </w:rPr>
+      </w:pPr>
+    </w:p>
+    <w:p>
+      <w:pPr>
+        <w:spacing w:after="0" w:line="360" w:lineRule="auto"/>
+        <w:rPr>
+          <w:rFonts w:ascii="Corbel" w:hAnsi="Corbel"/>
+          <w:b/>
+          <w:sz w:val="32"/>
+          <w:szCs w:val="27"/>
+          <w:u w:val="single"/>
+        </w:rPr>
+      </w:pPr>
+    </w:p>
+    <w:p>
+      <w:pPr>
+        <w:spacing w:after="0" w:line="360" w:lineRule="auto"/>
+        <w:rPr>
+          <w:rFonts w:ascii="Corbel" w:hAnsi="Corbel"/>
+          <w:b/>
+          <w:sz w:val="32"/>
+          <w:szCs w:val="27"/>
+          <w:u w:val="single"/>
+        </w:rPr>
+      </w:pPr>
+    </w:p>
+    <w:p>
+      <w:pPr>
+        <w:spacing w:after="0" w:line="360" w:lineRule="auto"/>
+        <w:rPr>
+          <w:rFonts w:ascii="Corbel" w:hAnsi="Corbel"/>
+          <w:b/>
+          <w:sz w:val="32"/>
+          <w:szCs w:val="27"/>
+          <w:u w:val="single"/>
+        </w:rPr>
+      </w:pPr>
+    </w:p>
+    <w:p>
+      <w:pPr>
+        <w:spacing w:after="0" w:line="360" w:lineRule="auto"/>
+        <w:rPr>
+          <w:rFonts w:ascii="Corbel" w:hAnsi="Corbel"/>
+          <w:b/>
+          <w:sz w:val="32"/>
+          <w:szCs w:val="27"/>
+          <w:u w:val="single"/>
+        </w:rPr>
+      </w:pPr>
+    </w:p>
+    <w:p>
+      <w:pPr>
+        <w:spacing w:after="0" w:line="360" w:lineRule="auto"/>
+        <w:rPr>
+          <w:rFonts w:ascii="Corbel" w:hAnsi="Corbel"/>
+          <w:b/>
+          <w:sz w:val="32"/>
+          <w:szCs w:val="27"/>
+          <w:u w:val="single"/>
+        </w:rPr>
+      </w:pPr>
+    </w:p>
+    <w:p>
+      <w:pPr>
+        <w:spacing w:after="0" w:line="360" w:lineRule="auto"/>
+        <w:rPr>
           <w:rFonts w:ascii="Corbel" w:hAnsi="Corbel" w:cs="Segoe UI"/>
           <w:sz w:val="20"/>
           <w:u w:val="single"/>
@@ -27831,6 +28239,7 @@
           <w:szCs w:val="27"/>
           <w:u w:val="single"/>
         </w:rPr>
+        <w:lastRenderedPageBreak/>
         <w:t>Test Cases</w:t>
       </w:r>
     </w:p>
@@ -27983,7 +28392,6 @@
           <w:szCs w:val="27"/>
           <w:u w:val="double"/>
         </w:rPr>
-        <w:lastRenderedPageBreak/>
         <w:t xml:space="preserve">History of Work &amp; </w:t>
       </w:r>
       <w:proofErr w:type="gramStart"/>
@@ -28206,21 +28614,15 @@
           <w:rFonts w:ascii="Corbel" w:hAnsi="Corbel" w:cs="Segoe UI"/>
           <w:color w:val="24292E"/>
         </w:rPr>
-        <w:t>The refinement of our solution has allowed us to focus on the key use cases which differentiate our product, and we have included the primary driver use cases below to illustrat</w:t>
+        <w:lastRenderedPageBreak/>
+        <w:t xml:space="preserve">The refinement of our solution has allowed us to focus on the key use cases which differentiate our product, </w:t>
       </w:r>
       <w:r>
         <w:rPr>
           <w:rFonts w:ascii="Corbel" w:hAnsi="Corbel" w:cs="Segoe UI"/>
           <w:color w:val="24292E"/>
         </w:rPr>
-        <w:t xml:space="preserve">e </w:t>
-      </w:r>
-      <w:r>
-        <w:rPr>
-          <w:rFonts w:ascii="Corbel" w:hAnsi="Corbel" w:cs="Segoe UI"/>
-          <w:color w:val="24292E"/>
-        </w:rPr>
-        <w:t>how easy it is for drivers to use our application.</w:t>
+        <w:t>in that It makes it extremely easy for the user to use. There should never be any type of hassle when using our app.</w:t>
       </w:r>
     </w:p>
     <w:p>
@@ -28228,6 +28630,29 @@
         <w:pStyle w:val="NormalWeb"/>
         <w:spacing w:before="0" w:beforeAutospacing="0" w:after="0" w:afterAutospacing="0" w:line="360" w:lineRule="auto"/>
         <w:rPr>
+          <w:rFonts w:ascii="Corbel" w:hAnsi="Corbel" w:cs="Segoe UI"/>
+          <w:color w:val="24292E"/>
+        </w:rPr>
+      </w:pPr>
+      <w:bookmarkStart w:id="1" w:name="_GoBack"/>
+      <w:bookmarkEnd w:id="1"/>
+      <w:r>
+        <w:rPr>
+          <w:rFonts w:ascii="Corbel" w:hAnsi="Corbel" w:cs="Segoe UI"/>
+          <w:b/>
+          <w:color w:val="24292E"/>
+          <w:sz w:val="36"/>
+          <w:szCs w:val="36"/>
+          <w:u w:val="single"/>
+        </w:rPr>
+        <w:t>Work Done</w:t>
+      </w:r>
+    </w:p>
+    <w:p>
+      <w:pPr>
+        <w:pStyle w:val="NormalWeb"/>
+        <w:spacing w:before="0" w:beforeAutospacing="0" w:after="0" w:afterAutospacing="0" w:line="360" w:lineRule="auto"/>
+        <w:rPr>
           <w:noProof/>
         </w:rPr>
       </w:pPr>
@@ -28235,7 +28660,6 @@
         <w:rPr>
           <w:noProof/>
         </w:rPr>
-        <w:lastRenderedPageBreak/>
         <w:drawing>
           <wp:inline distT="0" distB="0" distL="0" distR="0" wp14:anchorId="31CD6AF7" wp14:editId="308D44F9">
             <wp:extent cx="6024150" cy="3371850"/>
@@ -28254,7 +28678,7 @@
                     </pic:cNvPicPr>
                   </pic:nvPicPr>
                   <pic:blipFill>
-                    <a:blip r:embed="rId76" cstate="print">
+                    <a:blip r:embed="rId77" cstate="print">
                       <a:extLst>
                         <a:ext uri="{28A0092B-C50C-407E-A947-70E740481C1C}">
                           <a14:useLocalDpi xmlns:a14="http://schemas.microsoft.com/office/drawing/2010/main" val="0"/>
@@ -28406,6 +28830,7 @@
           <w:sz w:val="24"/>
           <w:szCs w:val="24"/>
         </w:rPr>
+        <w:lastRenderedPageBreak/>
         <w:t xml:space="preserve">During our due diligence, we contacted the Sac State parking enforcement and discovered that the current approach for providing parking availability is based on a best guess algorithm where an administrator estimates the percentage of parking spaces available for each lot and periodically posts these guesses. Drivers can then access these best guesses, which may not even be timely, but they are only provided with a </w:t>
       </w:r>
       <w:proofErr w:type="gramStart"/>
@@ -28426,17 +28851,7 @@
           <w:sz w:val="24"/>
           <w:szCs w:val="24"/>
         </w:rPr>
-        <w:t xml:space="preserve"> map that is poorly </w:t>
-      </w:r>
-      <w:r>
-        <w:rPr>
-          <w:rFonts w:ascii="Corbel" w:eastAsia="Times New Roman" w:hAnsi="Corbel" w:cs="Segoe UI"/>
-          <w:color w:val="24292E"/>
-          <w:sz w:val="24"/>
-          <w:szCs w:val="24"/>
-        </w:rPr>
-        <w:lastRenderedPageBreak/>
-        <w:t>labelled and requires scrolling to see different sections of the campus. Imagine trying to use this interface while driving.</w:t>
+        <w:t xml:space="preserve"> map that is poorly labelled and requires scrolling to see different sections of the campus. Imagine trying to use this interface while driving.</w:t>
       </w:r>
     </w:p>
     <w:p>
@@ -28671,7 +29086,25 @@
           <w:sz w:val="24"/>
           <w:szCs w:val="24"/>
         </w:rPr>
-        <w:t xml:space="preserve"> Valet")?</w:t>
+        <w:t xml:space="preserve"> Valet")</w:t>
+      </w:r>
+      <w:r>
+        <w:rPr>
+          <w:rFonts w:ascii="Corbel" w:eastAsia="Times New Roman" w:hAnsi="Corbel" w:cs="Segoe UI"/>
+          <w:color w:val="24292E"/>
+          <w:sz w:val="24"/>
+          <w:szCs w:val="24"/>
+        </w:rPr>
+        <w:t xml:space="preserve"> and make the app fully voice controlled</w:t>
+      </w:r>
+      <w:r>
+        <w:rPr>
+          <w:rFonts w:ascii="Corbel" w:eastAsia="Times New Roman" w:hAnsi="Corbel" w:cs="Segoe UI"/>
+          <w:color w:val="24292E"/>
+          <w:sz w:val="24"/>
+          <w:szCs w:val="24"/>
+        </w:rPr>
+        <w:t>?</w:t>
       </w:r>
     </w:p>
     <w:p>
@@ -28751,13 +29184,10 @@
         </w:rPr>
         <w:t xml:space="preserve"> lots has are the easiest to find a spot for most hours.</w:t>
       </w:r>
-      <w:bookmarkStart w:id="1" w:name="_GoBack"/>
-      <w:bookmarkEnd w:id="1"/>
-    </w:p>
-    <w:p>
-      <w:pPr>
-        <w:spacing w:after="0" w:line="360" w:lineRule="auto"/>
-        <w:ind w:left="720"/>
+    </w:p>
+    <w:p>
+      <w:pPr>
+        <w:spacing w:after="0" w:line="360" w:lineRule="auto"/>
         <w:rPr>
           <w:rFonts w:ascii="Corbel" w:eastAsia="Times New Roman" w:hAnsi="Corbel" w:cs="Segoe UI"/>
           <w:color w:val="24292E"/>
@@ -28778,7 +29208,10 @@
           <w:u w:val="double"/>
         </w:rPr>
       </w:pPr>
-      <w:r>
+    </w:p>
+    <w:p>
+      <w:pPr>
+        <w:spacing w:after="0" w:line="360" w:lineRule="auto"/>
         <w:rPr>
           <w:rFonts w:ascii="Corbel" w:hAnsi="Corbel"/>
           <w:b/>
@@ -28787,12 +29220,8 @@
           <w:szCs w:val="27"/>
           <w:u w:val="double"/>
         </w:rPr>
-        <w:t>References</w:t>
-      </w:r>
-    </w:p>
-    <w:p>
-      <w:pPr>
-        <w:spacing w:after="0" w:line="360" w:lineRule="auto"/>
+      </w:pPr>
+      <w:r>
         <w:rPr>
           <w:rFonts w:ascii="Corbel" w:hAnsi="Corbel"/>
           <w:b/>
@@ -28801,6 +29230,20 @@
           <w:szCs w:val="27"/>
           <w:u w:val="double"/>
         </w:rPr>
+        <w:t>References</w:t>
+      </w:r>
+    </w:p>
+    <w:p>
+      <w:pPr>
+        <w:spacing w:after="0" w:line="360" w:lineRule="auto"/>
+        <w:rPr>
+          <w:rFonts w:ascii="Corbel" w:hAnsi="Corbel"/>
+          <w:b/>
+          <w:color w:val="000000"/>
+          <w:sz w:val="36"/>
+          <w:szCs w:val="27"/>
+          <w:u w:val="double"/>
+        </w:rPr>
       </w:pPr>
       <w:r>
         <w:rPr>
@@ -28819,7 +29262,7 @@
           <w:color w:val="24292E"/>
         </w:rPr>
       </w:pPr>
-      <w:hyperlink r:id="rId77" w:history="1">
+      <w:hyperlink r:id="rId78" w:history="1">
         <w:r>
           <w:rPr>
             <w:rStyle w:val="Hyperlink"/>
@@ -28856,7 +29299,7 @@
           <w:color w:val="24292E"/>
         </w:rPr>
       </w:pPr>
-      <w:hyperlink r:id="rId78" w:history="1">
+      <w:hyperlink r:id="rId79" w:history="1">
         <w:r>
           <w:rPr>
             <w:rStyle w:val="Hyperlink"/>
@@ -28881,7 +29324,6 @@
           <w:rFonts w:ascii="Segoe UI" w:hAnsi="Segoe UI" w:cs="Segoe UI"/>
           <w:color w:val="24292E"/>
         </w:rPr>
-        <w:lastRenderedPageBreak/>
         <w:t>Android Studio</w:t>
       </w:r>
     </w:p>
@@ -28894,7 +29336,7 @@
           <w:color w:val="24292E"/>
         </w:rPr>
       </w:pPr>
-      <w:hyperlink r:id="rId79" w:history="1">
+      <w:hyperlink r:id="rId80" w:history="1">
         <w:r>
           <w:rPr>
             <w:rStyle w:val="Hyperlink"/>
@@ -28941,7 +29383,7 @@
           <w:color w:val="4472C4" w:themeColor="accent1"/>
         </w:rPr>
       </w:pPr>
-      <w:hyperlink r:id="rId80" w:history="1">
+      <w:hyperlink r:id="rId81" w:history="1">
         <w:r>
           <w:rPr>
             <w:rStyle w:val="Hyperlink"/>
@@ -28979,14 +29421,26 @@
           <w:u w:val="single"/>
         </w:rPr>
       </w:pPr>
-      <w:r>
+      <w:hyperlink r:id="rId82" w:history="1">
+        <w:r>
+          <w:rPr>
+            <w:rStyle w:val="Hyperlink"/>
+            <w:rFonts w:ascii="Segoe UI" w:hAnsi="Segoe UI" w:cs="Segoe UI"/>
+          </w:rPr>
+          <w:t>https://docs.microsoft.com/en-us/azure/cosmos-db/documentdb-java-application</w:t>
+        </w:r>
+      </w:hyperlink>
+    </w:p>
+    <w:p>
+      <w:pPr>
+        <w:pStyle w:val="NormalWeb"/>
+        <w:spacing w:before="0" w:beforeAutospacing="0" w:after="0" w:afterAutospacing="0" w:line="360" w:lineRule="auto"/>
         <w:rPr>
           <w:rFonts w:ascii="Segoe UI" w:hAnsi="Segoe UI" w:cs="Segoe UI"/>
           <w:color w:val="4472C4" w:themeColor="accent1"/>
           <w:u w:val="single"/>
         </w:rPr>
-        <w:t>https://docs.microsoft.com/en-us/azure/cosmos-db/documentdb-java-application</w:t>
-      </w:r>
+      </w:pPr>
     </w:p>
     <w:bookmarkEnd w:id="0"/>
     <w:p>
@@ -29003,7 +29457,7 @@
       </w:pPr>
     </w:p>
     <w:sectPr>
-      <w:footerReference w:type="default" r:id="rId81"/>
+      <w:footerReference w:type="default" r:id="rId83"/>
       <w:pgSz w:w="12240" w:h="15840"/>
       <w:pgMar w:top="1440" w:right="1440" w:bottom="1440" w:left="1440" w:header="720" w:footer="720" w:gutter="0"/>
       <w:cols w:space="720"/>
@@ -29072,7 +29526,7 @@
           <w:rPr>
             <w:noProof/>
           </w:rPr>
-          <w:t>33</w:t>
+          <w:t>46</w:t>
         </w:r>
         <w:r>
           <w:rPr>
@@ -35446,7 +35900,7 @@
 </file>
 
 <file path=customXml/itemProps1.xml><?xml version="1.0" encoding="utf-8"?>
-<ds:datastoreItem xmlns:ds="http://schemas.openxmlformats.org/officeDocument/2006/customXml" ds:itemID="{CAA98DC7-FFA9-4A89-8AC9-CE338AF6CD05}">
+<ds:datastoreItem xmlns:ds="http://schemas.openxmlformats.org/officeDocument/2006/customXml" ds:itemID="{15A4F41B-4589-4197-B346-A9028B1B758E}">
   <ds:schemaRefs>
     <ds:schemaRef ds:uri="http://schemas.openxmlformats.org/officeDocument/2006/bibliography"/>
   </ds:schemaRefs>

</xml_diff>

<commit_message>
removed name of non-participator in group project
</commit_message>
<xml_diff>
--- a/FINAL REPORT.docx
+++ b/FINAL REPORT.docx
@@ -396,31 +396,13 @@
         <w:jc w:val="center"/>
         <w:rPr>
           <w:rFonts w:ascii="Corbel" w:hAnsi="Corbel"/>
-          <w:sz w:val="28"/>
-          <w:szCs w:val="28"/>
-        </w:rPr>
-      </w:pPr>
-      <w:r>
-        <w:rPr>
-          <w:rFonts w:ascii="Corbel" w:hAnsi="Corbel"/>
-          <w:sz w:val="28"/>
-          <w:szCs w:val="28"/>
-        </w:rPr>
-        <w:t>Matt Young</w:t>
-      </w:r>
-    </w:p>
-    <w:p>
-      <w:pPr>
-        <w:pStyle w:val="NormalWeb"/>
-        <w:spacing w:before="0" w:beforeAutospacing="0" w:after="0" w:afterAutospacing="0" w:line="360" w:lineRule="auto"/>
-        <w:jc w:val="center"/>
-        <w:rPr>
-          <w:rFonts w:ascii="Corbel" w:hAnsi="Corbel"/>
           <w:b/>
           <w:sz w:val="36"/>
           <w:szCs w:val="28"/>
         </w:rPr>
       </w:pPr>
+      <w:bookmarkStart w:id="1" w:name="_GoBack"/>
+      <w:bookmarkEnd w:id="1"/>
       <w:r>
         <w:rPr>
           <w:rFonts w:ascii="Corbel" w:hAnsi="Corbel"/>
@@ -530,7 +512,6 @@
           <w:szCs w:val="24"/>
           <w:u w:val="double"/>
         </w:rPr>
-        <w:lastRenderedPageBreak/>
         <w:t>Breakdown of Responsibilities</w:t>
       </w:r>
     </w:p>
@@ -28634,8 +28615,6 @@
           <w:color w:val="24292E"/>
         </w:rPr>
       </w:pPr>
-      <w:bookmarkStart w:id="1" w:name="_GoBack"/>
-      <w:bookmarkEnd w:id="1"/>
       <w:r>
         <w:rPr>
           <w:rFonts w:ascii="Corbel" w:hAnsi="Corbel" w:cs="Segoe UI"/>
@@ -29526,7 +29505,7 @@
           <w:rPr>
             <w:noProof/>
           </w:rPr>
-          <w:t>46</w:t>
+          <w:t>4</w:t>
         </w:r>
         <w:r>
           <w:rPr>
@@ -35900,7 +35879,7 @@
 </file>
 
 <file path=customXml/itemProps1.xml><?xml version="1.0" encoding="utf-8"?>
-<ds:datastoreItem xmlns:ds="http://schemas.openxmlformats.org/officeDocument/2006/customXml" ds:itemID="{15A4F41B-4589-4197-B346-A9028B1B758E}">
+<ds:datastoreItem xmlns:ds="http://schemas.openxmlformats.org/officeDocument/2006/customXml" ds:itemID="{194B7972-79A4-4640-B4B4-E635ED97F324}">
   <ds:schemaRefs>
     <ds:schemaRef ds:uri="http://schemas.openxmlformats.org/officeDocument/2006/bibliography"/>
   </ds:schemaRefs>

</xml_diff>